<commit_message>
# intro y related work
</commit_message>
<xml_diff>
--- a/Notes/Paper - Pedazos Matias.docx
+++ b/Notes/Paper - Pedazos Matias.docx
@@ -4,7 +4,7 @@
   <w:body>
     <w:p>
       <w:pPr>
-        <w:pStyle w:val="Ttulo2"/>
+        <w:pStyle w:val="Ttulo1"/>
         <w:rPr>
           <w:lang w:val="en-US"/>
         </w:rPr>
@@ -29,19 +29,7 @@
         <w:rPr>
           <w:lang w:val="en-US" w:eastAsia="es-ES"/>
         </w:rPr>
-        <w:t xml:space="preserve">The solution was </w:t>
-      </w:r>
-      <w:r>
-        <w:rPr>
-          <w:lang w:val="en-US" w:eastAsia="es-ES"/>
-        </w:rPr>
-        <w:t>built</w:t>
-      </w:r>
-      <w:r>
-        <w:rPr>
-          <w:lang w:val="en-US" w:eastAsia="es-ES"/>
-        </w:rPr>
-        <w:t xml:space="preserve"> </w:t>
+        <w:t xml:space="preserve">The solution was built </w:t>
       </w:r>
       <w:r>
         <w:rPr>
@@ -55,7 +43,6 @@
         </w:rPr>
         <w:t xml:space="preserve"> C# 4.0, DirectX 9, </w:t>
       </w:r>
-      <w:proofErr w:type="spellStart"/>
       <w:proofErr w:type="gramStart"/>
       <w:r>
         <w:rPr>
@@ -63,27 +50,12 @@
         </w:rPr>
         <w:t>shader</w:t>
       </w:r>
-      <w:proofErr w:type="spellEnd"/>
       <w:proofErr w:type="gramEnd"/>
       <w:r>
         <w:rPr>
           <w:lang w:val="en-US" w:eastAsia="es-ES"/>
         </w:rPr>
-        <w:t xml:space="preserve"> model 3.0, without compute </w:t>
-      </w:r>
-      <w:proofErr w:type="spellStart"/>
-      <w:r>
-        <w:rPr>
-          <w:lang w:val="en-US" w:eastAsia="es-ES"/>
-        </w:rPr>
-        <w:t>shader</w:t>
-      </w:r>
-      <w:proofErr w:type="spellEnd"/>
-      <w:r>
-        <w:rPr>
-          <w:lang w:val="en-US" w:eastAsia="es-ES"/>
-        </w:rPr>
-        <w:t xml:space="preserve">). It </w:t>
+        <w:t xml:space="preserve"> model 3.0, without compute shader). It </w:t>
       </w:r>
       <w:r>
         <w:rPr>
@@ -107,27 +79,11 @@
         <w:rPr>
           <w:lang w:val="en-US" w:eastAsia="es-ES"/>
         </w:rPr>
-        <w:t xml:space="preserve">vertex </w:t>
-      </w:r>
-      <w:proofErr w:type="spellStart"/>
-      <w:r>
-        <w:rPr>
-          <w:lang w:val="en-US" w:eastAsia="es-ES"/>
-        </w:rPr>
-        <w:t>shader</w:t>
-      </w:r>
-      <w:proofErr w:type="spellEnd"/>
-      <w:r>
-        <w:rPr>
-          <w:lang w:val="en-US" w:eastAsia="es-ES"/>
-        </w:rPr>
-        <w:t xml:space="preserve"> of the application.</w:t>
+        <w:t>vertex shader of the application.</w:t>
       </w:r>
     </w:p>
     <w:p>
       <w:pPr>
-        <w:spacing w:line="240" w:lineRule="auto"/>
-        <w:jc w:val="both"/>
         <w:rPr>
           <w:lang w:val="en-US" w:eastAsia="es-ES"/>
         </w:rPr>
@@ -172,21 +128,7 @@
         <w:rPr>
           <w:lang w:val="en-US" w:eastAsia="es-ES"/>
         </w:rPr>
-        <w:t xml:space="preserve"> </w:t>
-      </w:r>
-      <w:proofErr w:type="spellStart"/>
-      <w:r>
-        <w:rPr>
-          <w:lang w:val="en-US" w:eastAsia="es-ES"/>
-        </w:rPr>
-        <w:t>Occluders</w:t>
-      </w:r>
-      <w:proofErr w:type="spellEnd"/>
-      <w:r>
-        <w:rPr>
-          <w:lang w:val="en-US" w:eastAsia="es-ES"/>
-        </w:rPr>
-        <w:t xml:space="preserve"> were generated in Offline time</w:t>
+        <w:t xml:space="preserve"> Occluders were generated in Offline time</w:t>
       </w:r>
       <w:r>
         <w:rPr>
@@ -276,8 +218,6 @@
     </w:p>
     <w:p>
       <w:pPr>
-        <w:spacing w:line="240" w:lineRule="auto"/>
-        <w:jc w:val="both"/>
         <w:rPr>
           <w:lang w:val="en-US" w:eastAsia="es-ES"/>
         </w:rPr>
@@ -399,8 +339,6 @@
     </w:p>
     <w:p>
       <w:pPr>
-        <w:spacing w:line="240" w:lineRule="auto"/>
-        <w:jc w:val="both"/>
         <w:rPr>
           <w:lang w:val="en-US"/>
         </w:rPr>
@@ -411,29 +349,10 @@
           <w:lang w:eastAsia="es-ES"/>
         </w:rPr>
         <w:drawing>
-          <wp:inline distT="0" distB="0" distL="0" distR="0" wp14:anchorId="327538A6" wp14:editId="560B0FD2">
+          <wp:inline distT="0" distB="0" distL="0" distR="0" wp14:anchorId="455D8195" wp14:editId="2F40FA09">
             <wp:extent cx="5400040" cy="2460625"/>
             <wp:effectExtent l="0" t="0" r="10160" b="15875"/>
             <wp:docPr id="2" name="Gráfico 2"/>
-            <wp:cNvGraphicFramePr/>
-            <a:graphic xmlns:a="http://schemas.openxmlformats.org/drawingml/2006/main">
-              <a:graphicData uri="http://schemas.openxmlformats.org/drawingml/2006/chart">
-                <c:chart xmlns:c="http://schemas.openxmlformats.org/drawingml/2006/chart" xmlns:r="http://schemas.openxmlformats.org/officeDocument/2006/relationships" r:id="rId5"/>
-              </a:graphicData>
-            </a:graphic>
-          </wp:inline>
-        </w:drawing>
-      </w:r>
-      <w:r>
-        <w:rPr>
-          <w:noProof/>
-          <w:lang w:eastAsia="es-ES"/>
-        </w:rPr>
-        <w:drawing>
-          <wp:inline distT="0" distB="0" distL="0" distR="0" wp14:anchorId="78FF4A50" wp14:editId="74D2C809">
-            <wp:extent cx="5400040" cy="2461118"/>
-            <wp:effectExtent l="0" t="0" r="10160" b="15875"/>
-            <wp:docPr id="1" name="Gráfico 1"/>
             <wp:cNvGraphicFramePr/>
             <a:graphic xmlns:a="http://schemas.openxmlformats.org/drawingml/2006/main">
               <a:graphicData uri="http://schemas.openxmlformats.org/drawingml/2006/chart">
@@ -443,11 +362,28 @@
           </wp:inline>
         </w:drawing>
       </w:r>
+      <w:r>
+        <w:rPr>
+          <w:noProof/>
+          <w:lang w:eastAsia="es-ES"/>
+        </w:rPr>
+        <w:drawing>
+          <wp:inline distT="0" distB="0" distL="0" distR="0" wp14:anchorId="6AC4FAFE" wp14:editId="21DDC64E">
+            <wp:extent cx="5400040" cy="2461118"/>
+            <wp:effectExtent l="0" t="0" r="10160" b="15875"/>
+            <wp:docPr id="1" name="Gráfico 1"/>
+            <wp:cNvGraphicFramePr/>
+            <a:graphic xmlns:a="http://schemas.openxmlformats.org/drawingml/2006/main">
+              <a:graphicData uri="http://schemas.openxmlformats.org/drawingml/2006/chart">
+                <c:chart xmlns:c="http://schemas.openxmlformats.org/drawingml/2006/chart" xmlns:r="http://schemas.openxmlformats.org/officeDocument/2006/relationships" r:id="rId7"/>
+              </a:graphicData>
+            </a:graphic>
+          </wp:inline>
+        </w:drawing>
+      </w:r>
     </w:p>
     <w:p>
       <w:pPr>
-        <w:spacing w:line="240" w:lineRule="auto"/>
-        <w:jc w:val="both"/>
         <w:rPr>
           <w:lang w:val="en-US" w:eastAsia="es-ES"/>
         </w:rPr>
@@ -457,6 +393,7 @@
         <w:rPr>
           <w:lang w:val="en-US" w:eastAsia="es-ES"/>
         </w:rPr>
+        <w:lastRenderedPageBreak/>
         <w:t xml:space="preserve">Fig. </w:t>
       </w:r>
       <w:r>
@@ -533,14 +470,7 @@
         <w:rPr>
           <w:lang w:val="en-US" w:eastAsia="es-ES"/>
         </w:rPr>
-        <w:t xml:space="preserve">: Discarded </w:t>
-      </w:r>
-      <w:r>
-        <w:rPr>
-          <w:lang w:val="en-US" w:eastAsia="es-ES"/>
-        </w:rPr>
-        <w:lastRenderedPageBreak/>
-        <w:t xml:space="preserve">mesh percent, </w:t>
+        <w:t xml:space="preserve">: Discarded mesh percent, </w:t>
       </w:r>
       <w:r>
         <w:rPr>
@@ -581,7 +511,6 @@
     </w:p>
     <w:p>
       <w:pPr>
-        <w:spacing w:after="0" w:line="240" w:lineRule="auto"/>
         <w:rPr>
           <w:rFonts w:ascii="Times New Roman" w:eastAsia="Times New Roman" w:hAnsi="Times New Roman" w:cs="Times New Roman"/>
           <w:color w:val="000000"/>
@@ -600,8 +529,1103 @@
         </w:rPr>
         <w:br/>
       </w:r>
+    </w:p>
+    <w:p>
+      <w:pPr>
+        <w:pStyle w:val="Ttulo1"/>
+        <w:rPr>
+          <w:lang w:val="en-US"/>
+        </w:rPr>
+      </w:pPr>
+      <w:r>
+        <w:rPr>
+          <w:lang w:val="en-US"/>
+        </w:rPr>
+        <w:t>Introduction</w:t>
+      </w:r>
+    </w:p>
+    <w:p>
+      <w:pPr>
+        <w:jc w:val="both"/>
+        <w:rPr>
+          <w:lang w:val="en-US" w:eastAsia="es-ES"/>
+        </w:rPr>
+      </w:pPr>
+      <w:r>
+        <w:rPr>
+          <w:lang w:val="en-US" w:eastAsia="es-ES"/>
+        </w:rPr>
+        <w:t xml:space="preserve">Complex scenes with thousands of meshes and expensive shading computations are common place in current Real-Time graphics applications. Although commodity hardware continues to increase its computational power every day, most scenes of this kind cannot be directly supported at real time frame rates. </w:t>
+      </w:r>
+      <w:r>
+        <w:rPr>
+          <w:lang w:val="en-US" w:eastAsia="es-ES"/>
+        </w:rPr>
+        <w:t>Application of optimization techniques is</w:t>
+      </w:r>
+      <w:r>
+        <w:rPr>
+          <w:lang w:val="en-US" w:eastAsia="es-ES"/>
+        </w:rPr>
+        <w:t xml:space="preserve"> imperative in order to manage that kind graphics complexity. </w:t>
+      </w:r>
+    </w:p>
+    <w:p>
+      <w:pPr>
+        <w:jc w:val="both"/>
+        <w:rPr>
+          <w:lang w:val="en-US" w:eastAsia="es-ES"/>
+        </w:rPr>
+      </w:pPr>
+      <w:r>
+        <w:rPr>
+          <w:lang w:val="en-US" w:eastAsia="es-ES"/>
+        </w:rPr>
+        <w:t>Frustum Culling is commonly used techniques to avoid rendering those meshes that are outside the viewing volume. These unnecessary models can be discarded at an early stage in the pipeline obviating expensive commutations that will not contribute to the final image.</w:t>
+      </w:r>
+      <w:r>
+        <w:rPr>
+          <w:lang w:val="en-US" w:eastAsia="es-ES"/>
+        </w:rPr>
+        <w:t xml:space="preserve"> Unfortunately it doesn’t consider objects </w:t>
+      </w:r>
+      <w:r>
+        <w:rPr>
+          <w:lang w:val="en-US" w:eastAsia="es-ES"/>
+        </w:rPr>
+        <w:t>(</w:t>
+      </w:r>
+      <w:proofErr w:type="spellStart"/>
+      <w:r>
+        <w:rPr>
+          <w:lang w:val="en-US" w:eastAsia="es-ES"/>
+        </w:rPr>
+        <w:t>occludees</w:t>
+      </w:r>
+      <w:proofErr w:type="spellEnd"/>
+      <w:r>
+        <w:rPr>
+          <w:lang w:val="en-US" w:eastAsia="es-ES"/>
+        </w:rPr>
+        <w:t xml:space="preserve">) </w:t>
+      </w:r>
+      <w:r>
+        <w:rPr>
+          <w:lang w:val="en-US" w:eastAsia="es-ES"/>
+        </w:rPr>
+        <w:t>that not contribute to the final image because they are been block by others in front of them</w:t>
+      </w:r>
+      <w:r>
+        <w:rPr>
+          <w:lang w:val="en-US" w:eastAsia="es-ES"/>
+        </w:rPr>
+        <w:t xml:space="preserve"> (occluders)</w:t>
+      </w:r>
+      <w:r>
+        <w:rPr>
+          <w:lang w:val="en-US" w:eastAsia="es-ES"/>
+        </w:rPr>
+        <w:t>.</w:t>
+      </w:r>
+    </w:p>
+    <w:p>
+      <w:pPr>
+        <w:jc w:val="both"/>
+        <w:rPr>
+          <w:lang w:val="en-US" w:eastAsia="es-ES"/>
+        </w:rPr>
+      </w:pPr>
+      <w:r>
+        <w:rPr>
+          <w:lang w:val="en-US" w:eastAsia="es-ES"/>
+        </w:rPr>
+        <w:t>Unfortunately it doesn’t</w:t>
+      </w:r>
+      <w:r>
+        <w:rPr>
+          <w:lang w:val="en-US" w:eastAsia="es-ES"/>
+        </w:rPr>
+        <w:t xml:space="preserve"> support to avoid rendering hidden objects been covered by others models in front of them.</w:t>
+      </w:r>
+      <w:r>
+        <w:rPr>
+          <w:lang w:val="en-US" w:eastAsia="es-ES"/>
+        </w:rPr>
+        <w:t xml:space="preserve"> </w:t>
+      </w:r>
+      <w:r>
+        <w:rPr>
+          <w:lang w:val="en-US" w:eastAsia="es-ES"/>
+        </w:rPr>
+        <w:t>To solve this issue,</w:t>
+      </w:r>
+      <w:r>
+        <w:rPr>
+          <w:lang w:val="en-US" w:eastAsia="es-ES"/>
+        </w:rPr>
+        <w:t xml:space="preserve"> </w:t>
+      </w:r>
+      <w:r>
+        <w:rPr>
+          <w:lang w:val="en-US" w:eastAsia="es-ES"/>
+        </w:rPr>
+        <w:t>Occlusion Culling technique</w:t>
+      </w:r>
+      <w:r>
+        <w:rPr>
+          <w:lang w:val="en-US" w:eastAsia="es-ES"/>
+        </w:rPr>
+        <w:t>s</w:t>
+      </w:r>
+      <w:r>
+        <w:rPr>
+          <w:lang w:val="en-US" w:eastAsia="es-ES"/>
+        </w:rPr>
+        <w:t xml:space="preserve"> </w:t>
+      </w:r>
+      <w:r>
+        <w:rPr>
+          <w:lang w:val="en-US" w:eastAsia="es-ES"/>
+        </w:rPr>
+        <w:t>are required.</w:t>
+      </w:r>
+      <w:r>
+        <w:rPr>
+          <w:lang w:val="en-US" w:eastAsia="es-ES"/>
+        </w:rPr>
+        <w:t xml:space="preserve"> Applications with expensive pixel shaders may greatly improve their performance by reducing fragment</w:t>
+      </w:r>
+      <w:r>
+        <w:rPr>
+          <w:lang w:val="en-US" w:eastAsia="es-ES"/>
+        </w:rPr>
+        <w:t>s</w:t>
+      </w:r>
+      <w:r>
+        <w:rPr>
+          <w:lang w:val="en-US" w:eastAsia="es-ES"/>
+        </w:rPr>
+        <w:t xml:space="preserve"> overdraw.</w:t>
+      </w:r>
+    </w:p>
+    <w:p>
+      <w:pPr>
+        <w:jc w:val="both"/>
+        <w:rPr>
+          <w:lang w:val="en-US" w:eastAsia="es-ES"/>
+        </w:rPr>
+      </w:pPr>
+      <w:r>
+        <w:rPr>
+          <w:lang w:val="en-US" w:eastAsia="es-ES"/>
+        </w:rPr>
+        <w:t>The Z pre-pass technique [</w:t>
+      </w:r>
+      <w:r>
+        <w:rPr>
+          <w:highlight w:val="yellow"/>
+          <w:lang w:val="en-US" w:eastAsia="es-ES"/>
+        </w:rPr>
+        <w:t>CITAR</w:t>
+      </w:r>
+      <w:r>
+        <w:rPr>
+          <w:lang w:val="en-US" w:eastAsia="es-ES"/>
+        </w:rPr>
+        <w:t xml:space="preserve">] avoids computing unnecessary pixel shaders by means of a two steps procedure. Fist it draw the entire scenes in order to store in </w:t>
+      </w:r>
+      <w:r>
+        <w:rPr>
+          <w:lang w:val="en-US" w:eastAsia="es-ES"/>
+        </w:rPr>
+        <w:t>the z buffer</w:t>
+      </w:r>
+      <w:r>
+        <w:rPr>
+          <w:lang w:val="en-US" w:eastAsia="es-ES"/>
+        </w:rPr>
+        <w:t xml:space="preserve"> all the </w:t>
+      </w:r>
+      <w:r>
+        <w:rPr>
+          <w:lang w:val="en-US" w:eastAsia="es-ES"/>
+        </w:rPr>
+        <w:t>depth values</w:t>
+      </w:r>
+      <w:r>
+        <w:rPr>
+          <w:lang w:val="en-US" w:eastAsia="es-ES"/>
+        </w:rPr>
+        <w:t xml:space="preserve"> of the scene visible points.</w:t>
+      </w:r>
+      <w:r>
+        <w:rPr>
+          <w:lang w:val="en-US" w:eastAsia="es-ES"/>
+        </w:rPr>
+        <w:t xml:space="preserve"> Second the scene is drawn again, but this time the GPU can early rejected the fragment </w:t>
+      </w:r>
+      <w:r>
+        <w:rPr>
+          <w:lang w:val="en-US" w:eastAsia="es-ES"/>
+        </w:rPr>
+        <w:t xml:space="preserve">with an </w:t>
+      </w:r>
+      <w:r>
+        <w:rPr>
+          <w:lang w:val="en-US" w:eastAsia="es-ES"/>
+        </w:rPr>
+        <w:t xml:space="preserve">occluded </w:t>
+      </w:r>
+      <w:r>
+        <w:rPr>
+          <w:lang w:val="en-US" w:eastAsia="es-ES"/>
+        </w:rPr>
+        <w:t xml:space="preserve">depth value. </w:t>
+      </w:r>
+      <w:r>
+        <w:rPr>
+          <w:lang w:val="en-US" w:eastAsia="es-ES"/>
+        </w:rPr>
+        <w:t>These way non visible fragments are not computed.</w:t>
+      </w:r>
+    </w:p>
+    <w:p>
+      <w:pPr>
+        <w:jc w:val="both"/>
+        <w:rPr>
+          <w:lang w:val="en-US" w:eastAsia="es-ES"/>
+        </w:rPr>
+      </w:pPr>
+      <w:r>
+        <w:rPr>
+          <w:lang w:val="en-US" w:eastAsia="es-ES"/>
+        </w:rPr>
+        <w:t>This technique is used by many applications to reduce its pixel overdraw but its main limitation is that GPU cannot take advantage of this optimization when the pixel shader uses a depth writing operation.</w:t>
+      </w:r>
+    </w:p>
+    <w:p>
+      <w:pPr>
+        <w:jc w:val="both"/>
+        <w:rPr>
+          <w:lang w:val="en-US" w:eastAsia="es-ES"/>
+        </w:rPr>
+      </w:pPr>
+      <w:r>
+        <w:rPr>
+          <w:lang w:val="en-US" w:eastAsia="es-ES"/>
+        </w:rPr>
+        <w:t xml:space="preserve">In this work we present a technique for solving Occlusion Culling in GPU, without the need of special hardware extensions and CPU </w:t>
+      </w:r>
+      <w:r>
+        <w:rPr>
+          <w:lang w:val="en-US" w:eastAsia="es-ES"/>
+        </w:rPr>
+        <w:t>r</w:t>
+      </w:r>
+      <w:r>
+        <w:rPr>
+          <w:lang w:val="en-US" w:eastAsia="es-ES"/>
+        </w:rPr>
+        <w:t>eads back</w:t>
+      </w:r>
+      <w:r>
+        <w:rPr>
+          <w:lang w:val="en-US" w:eastAsia="es-ES"/>
+        </w:rPr>
+        <w:t xml:space="preserve">. </w:t>
+      </w:r>
+      <w:r>
+        <w:rPr>
+          <w:lang w:val="en-US" w:eastAsia="es-ES"/>
+        </w:rPr>
+        <w:t>The algorithm presents an earlier</w:t>
+      </w:r>
+      <w:r>
+        <w:rPr>
+          <w:lang w:val="en-US" w:eastAsia="es-ES"/>
+        </w:rPr>
+        <w:t xml:space="preserve"> discard strategy than z pre-pass and it also does not restrict the pixel shader to write depth information.</w:t>
+      </w:r>
+      <w:r>
+        <w:rPr>
+          <w:lang w:val="en-US" w:eastAsia="es-ES"/>
+        </w:rPr>
+        <w:t xml:space="preserve"> The </w:t>
+      </w:r>
+      <w:r>
+        <w:rPr>
+          <w:lang w:val="en-US" w:eastAsia="es-ES"/>
+        </w:rPr>
+        <w:t>method</w:t>
+      </w:r>
+      <w:r>
+        <w:rPr>
+          <w:lang w:val="en-US" w:eastAsia="es-ES"/>
+        </w:rPr>
+        <w:t xml:space="preserve"> consists of including a visibility test in the vertex shader of the application in order to discard those vertices that belongs to occluded meshes.</w:t>
+      </w:r>
+      <w:r>
+        <w:rPr>
+          <w:lang w:val="en-US" w:eastAsia="es-ES"/>
+        </w:rPr>
+        <w:t xml:space="preserve"> </w:t>
+      </w:r>
+      <w:r>
+        <w:rPr>
+          <w:lang w:val="en-US" w:eastAsia="es-ES"/>
+        </w:rPr>
+        <w:t xml:space="preserve">If the mesh is occluded then all its vertices can be discarded in the vertex shader, avoiding </w:t>
+      </w:r>
+      <w:r>
+        <w:rPr>
+          <w:lang w:val="en-US" w:eastAsia="es-ES"/>
+        </w:rPr>
+        <w:t xml:space="preserve">the </w:t>
+      </w:r>
+      <w:r>
+        <w:rPr>
+          <w:lang w:val="en-US" w:eastAsia="es-ES"/>
+        </w:rPr>
+        <w:t xml:space="preserve">rasterization </w:t>
+      </w:r>
+      <w:r>
+        <w:rPr>
+          <w:lang w:val="en-US" w:eastAsia="es-ES"/>
+        </w:rPr>
+        <w:t xml:space="preserve">step </w:t>
+      </w:r>
+      <w:r>
+        <w:rPr>
+          <w:lang w:val="en-US" w:eastAsia="es-ES"/>
+        </w:rPr>
+        <w:t xml:space="preserve">and </w:t>
+      </w:r>
+      <w:r>
+        <w:rPr>
+          <w:lang w:val="en-US" w:eastAsia="es-ES"/>
+        </w:rPr>
+        <w:t xml:space="preserve">the </w:t>
+      </w:r>
+      <w:r>
+        <w:rPr>
+          <w:lang w:val="en-US" w:eastAsia="es-ES"/>
+        </w:rPr>
+        <w:t>pixel fragment computations.</w:t>
+      </w:r>
+    </w:p>
+    <w:p>
+      <w:pPr>
+        <w:jc w:val="both"/>
+        <w:rPr>
+          <w:lang w:val="en-US" w:eastAsia="es-ES"/>
+        </w:rPr>
+      </w:pPr>
+      <w:r>
+        <w:rPr>
+          <w:lang w:val="en-US" w:eastAsia="es-ES"/>
+        </w:rPr>
+        <w:t>A previous step compute</w:t>
+      </w:r>
+      <w:r>
+        <w:rPr>
+          <w:lang w:val="en-US" w:eastAsia="es-ES"/>
+        </w:rPr>
+        <w:t>s</w:t>
+      </w:r>
+      <w:r>
+        <w:rPr>
+          <w:lang w:val="en-US" w:eastAsia="es-ES"/>
+        </w:rPr>
+        <w:t xml:space="preserve"> in GPU the visibility state of each mesh </w:t>
+      </w:r>
+      <w:r>
+        <w:rPr>
+          <w:lang w:val="en-US" w:eastAsia="es-ES"/>
+        </w:rPr>
+        <w:t>and stores its result in the output texture called Occlusion Map.</w:t>
+      </w:r>
+      <w:r>
+        <w:rPr>
+          <w:lang w:val="en-US" w:eastAsia="es-ES"/>
+        </w:rPr>
+        <w:t xml:space="preserve"> This </w:t>
+      </w:r>
+      <w:r>
+        <w:rPr>
+          <w:lang w:val="en-US" w:eastAsia="es-ES"/>
+        </w:rPr>
+        <w:t>state</w:t>
+      </w:r>
+      <w:r>
+        <w:rPr>
+          <w:lang w:val="en-US" w:eastAsia="es-ES"/>
+        </w:rPr>
+        <w:t xml:space="preserve"> is </w:t>
+      </w:r>
+      <w:r>
+        <w:rPr>
+          <w:lang w:val="en-US" w:eastAsia="es-ES"/>
+        </w:rPr>
+        <w:t>acquired</w:t>
+      </w:r>
+      <w:r>
+        <w:rPr>
+          <w:lang w:val="en-US" w:eastAsia="es-ES"/>
+        </w:rPr>
+        <w:t xml:space="preserve"> with an overlap test and depth </w:t>
+      </w:r>
+      <w:r>
+        <w:rPr>
+          <w:lang w:val="en-US" w:eastAsia="es-ES"/>
+        </w:rPr>
+        <w:lastRenderedPageBreak/>
+        <w:t>comparison procedure</w:t>
+      </w:r>
+      <w:r>
+        <w:rPr>
+          <w:lang w:val="en-US" w:eastAsia="es-ES"/>
+        </w:rPr>
+        <w:t xml:space="preserve">. This procedure uses </w:t>
+      </w:r>
+      <w:r>
+        <w:rPr>
+          <w:lang w:val="en-US" w:eastAsia="es-ES"/>
+        </w:rPr>
+        <w:t xml:space="preserve">a depth map </w:t>
+      </w:r>
+      <w:r>
+        <w:rPr>
+          <w:lang w:val="en-US" w:eastAsia="es-ES"/>
+        </w:rPr>
+        <w:t>computed from</w:t>
+      </w:r>
+      <w:r>
+        <w:rPr>
+          <w:lang w:val="en-US" w:eastAsia="es-ES"/>
+        </w:rPr>
+        <w:t xml:space="preserve"> proxy meshes, called which are low-poly conservative versions of the scene meshes, </w:t>
+      </w:r>
+      <w:r>
+        <w:rPr>
+          <w:lang w:val="en-US" w:eastAsia="es-ES"/>
+        </w:rPr>
+        <w:t>simplified</w:t>
+      </w:r>
+      <w:r>
+        <w:rPr>
+          <w:lang w:val="en-US" w:eastAsia="es-ES"/>
+        </w:rPr>
+        <w:t xml:space="preserve"> in offline time.</w:t>
+      </w:r>
+    </w:p>
+    <w:p>
+      <w:pPr>
+        <w:pStyle w:val="Ttulo1"/>
+        <w:rPr>
+          <w:lang w:val="en-US"/>
+        </w:rPr>
+      </w:pPr>
+      <w:r>
+        <w:rPr>
+          <w:lang w:val="en-US"/>
+        </w:rPr>
+        <w:t>Related work</w:t>
+      </w:r>
+    </w:p>
+    <w:p>
+      <w:pPr>
+        <w:pStyle w:val="Sinespaciado"/>
+        <w:rPr>
+          <w:lang w:val="en-US"/>
+        </w:rPr>
+      </w:pPr>
+      <w:r>
+        <w:rPr>
+          <w:lang w:val="en-US"/>
+        </w:rPr>
+        <w:t>Many techniques exist to solve the Occlusion Culling problem. A complete survey is presented in detail in [</w:t>
+      </w:r>
+      <w:r>
+        <w:rPr>
+          <w:highlight w:val="yellow"/>
+          <w:lang w:val="en-US"/>
+        </w:rPr>
+        <w:t>SILVA</w:t>
+      </w:r>
+      <w:r>
+        <w:rPr>
+          <w:lang w:val="en-US"/>
+        </w:rPr>
+        <w:t xml:space="preserve"> </w:t>
+      </w:r>
+      <w:r>
+        <w:rPr>
+          <w:highlight w:val="yellow"/>
+          <w:lang w:val="en-US"/>
+        </w:rPr>
+        <w:t>OH SENIOR</w:t>
+      </w:r>
+      <w:r>
+        <w:rPr>
+          <w:lang w:val="en-US"/>
+        </w:rPr>
+        <w:t>]</w:t>
+      </w:r>
+      <w:r>
+        <w:rPr>
+          <w:lang w:val="en-US"/>
+        </w:rPr>
+        <w:t>.</w:t>
+      </w:r>
+    </w:p>
+    <w:p>
+      <w:pPr>
+        <w:pStyle w:val="Sinespaciado"/>
+        <w:rPr>
+          <w:lang w:val="en-US"/>
+        </w:rPr>
+      </w:pPr>
+      <w:r>
+        <w:rPr>
+          <w:lang w:val="en-US"/>
+        </w:rPr>
+        <w:t>Geometry-space techniques, like the one presented in [</w:t>
+      </w:r>
+      <w:r>
+        <w:rPr>
+          <w:highlight w:val="yellow"/>
+          <w:lang w:val="en-US"/>
+        </w:rPr>
+        <w:t>2 PAPER MATIAS</w:t>
+      </w:r>
+      <w:r>
+        <w:rPr>
+          <w:lang w:val="en-US"/>
+        </w:rPr>
+        <w:t xml:space="preserve">], detect non visible objects by constructing a </w:t>
+      </w:r>
+      <w:r>
+        <w:rPr>
+          <w:lang w:val="en-US"/>
+        </w:rPr>
+        <w:t>shadow frusta</w:t>
+      </w:r>
+      <w:r>
+        <w:rPr>
+          <w:lang w:val="en-US"/>
+        </w:rPr>
+        <w:t xml:space="preserve"> from a sets of Occluders, but they commonly does not support the property of </w:t>
+      </w:r>
+      <w:proofErr w:type="spellStart"/>
+      <w:r>
+        <w:rPr>
+          <w:lang w:val="en-US"/>
+        </w:rPr>
+        <w:t>Occluder</w:t>
+      </w:r>
+      <w:proofErr w:type="spellEnd"/>
+      <w:r>
+        <w:rPr>
+          <w:lang w:val="en-US"/>
+        </w:rPr>
+        <w:t xml:space="preserve"> fusion.</w:t>
+      </w:r>
+    </w:p>
+    <w:p>
+      <w:pPr>
+        <w:pStyle w:val="Sinespaciado"/>
+        <w:rPr>
+          <w:lang w:val="en-US"/>
+        </w:rPr>
+      </w:pPr>
+      <w:r>
+        <w:rPr>
+          <w:lang w:val="en-US"/>
+        </w:rPr>
+        <w:t>Pre-computed solutions like [4], creates in offline time a conservative visibility solution for the scene. Normally only indoors environmen</w:t>
+      </w:r>
       <w:bookmarkStart w:id="0" w:name="_GoBack"/>
       <w:bookmarkEnd w:id="0"/>
+      <w:r>
+        <w:rPr>
+          <w:lang w:val="en-US"/>
+        </w:rPr>
+        <w:t>ts are supported, where discrete cells and c</w:t>
+      </w:r>
+      <w:r>
+        <w:rPr>
+          <w:lang w:val="en-US"/>
+        </w:rPr>
+        <w:t>onnectors can easily be placed, and the pre-compute data cannot be easily updated in real time.</w:t>
+      </w:r>
+    </w:p>
+    <w:p>
+      <w:pPr>
+        <w:pStyle w:val="Sinespaciado"/>
+        <w:rPr>
+          <w:lang w:val="en-US"/>
+        </w:rPr>
+      </w:pPr>
+      <w:r>
+        <w:rPr>
+          <w:lang w:val="en-US"/>
+        </w:rPr>
+        <w:t xml:space="preserve">Occlusion Queries is a commonly feature in commodity GPU, which allows to detect if a mesh would finally result visible on screen. </w:t>
+      </w:r>
+      <w:r>
+        <w:rPr>
+          <w:lang w:val="en-US"/>
+        </w:rPr>
+        <w:t xml:space="preserve">This feature brings a new set of tools to attack Occlusion culling, but </w:t>
+      </w:r>
+      <w:r>
+        <w:rPr>
+          <w:lang w:val="en-US"/>
+        </w:rPr>
+        <w:t>there are st</w:t>
+      </w:r>
+      <w:r>
+        <w:rPr>
+          <w:lang w:val="en-US"/>
+        </w:rPr>
+        <w:t>ill many difficulties to solve. E</w:t>
+      </w:r>
+      <w:r>
+        <w:rPr>
+          <w:lang w:val="en-US"/>
+        </w:rPr>
+        <w:t>specially when trying to read</w:t>
+      </w:r>
+      <w:r>
+        <w:rPr>
+          <w:lang w:val="en-US"/>
+        </w:rPr>
+        <w:t xml:space="preserve"> </w:t>
+      </w:r>
+      <w:r>
+        <w:rPr>
+          <w:lang w:val="en-US"/>
+        </w:rPr>
+        <w:t xml:space="preserve">a query result without suffering from latency, CPU stall and GPU starvation. </w:t>
+      </w:r>
+      <w:r>
+        <w:rPr>
+          <w:lang w:val="en-US"/>
+        </w:rPr>
+        <w:t>Different techniques are proposed [</w:t>
+      </w:r>
+      <w:r>
+        <w:rPr>
+          <w:highlight w:val="yellow"/>
+          <w:lang w:val="en-US"/>
+        </w:rPr>
+        <w:t>5</w:t>
+      </w:r>
+      <w:proofErr w:type="gramStart"/>
+      <w:r>
+        <w:rPr>
+          <w:highlight w:val="yellow"/>
+          <w:lang w:val="en-US"/>
+        </w:rPr>
+        <w:t>][</w:t>
+      </w:r>
+      <w:proofErr w:type="gramEnd"/>
+      <w:r>
+        <w:rPr>
+          <w:highlight w:val="yellow"/>
+          <w:lang w:val="en-US"/>
+        </w:rPr>
+        <w:t>6][7</w:t>
+      </w:r>
+      <w:r>
+        <w:rPr>
+          <w:lang w:val="en-US"/>
+        </w:rPr>
+        <w:t xml:space="preserve"> </w:t>
+      </w:r>
+      <w:r>
+        <w:rPr>
+          <w:highlight w:val="yellow"/>
+          <w:lang w:val="en-US"/>
+        </w:rPr>
+        <w:t>DE PAPER MATIAS</w:t>
+      </w:r>
+      <w:r>
+        <w:rPr>
+          <w:lang w:val="en-US"/>
+        </w:rPr>
+        <w:t>] to solve these issues.</w:t>
+      </w:r>
+    </w:p>
+    <w:p>
+      <w:pPr>
+        <w:pStyle w:val="Sinespaciado"/>
+        <w:rPr>
+          <w:lang w:val="en-US"/>
+        </w:rPr>
+      </w:pPr>
+      <w:r>
+        <w:rPr>
+          <w:lang w:val="en-US"/>
+        </w:rPr>
+        <w:t xml:space="preserve">The original </w:t>
+      </w:r>
+      <w:proofErr w:type="spellStart"/>
+      <w:r>
+        <w:t>Hierarchical</w:t>
+      </w:r>
+      <w:proofErr w:type="spellEnd"/>
+      <w:r>
+        <w:t xml:space="preserve"> </w:t>
+      </w:r>
+      <w:proofErr w:type="spellStart"/>
+      <w:r>
+        <w:t>Occlusion</w:t>
+      </w:r>
+      <w:proofErr w:type="spellEnd"/>
+      <w:r>
+        <w:t xml:space="preserve"> </w:t>
+      </w:r>
+      <w:proofErr w:type="spellStart"/>
+      <w:r>
+        <w:t>Culling</w:t>
+      </w:r>
+      <w:proofErr w:type="spellEnd"/>
+      <w:r>
+        <w:t xml:space="preserve"> </w:t>
+      </w:r>
+      <w:proofErr w:type="spellStart"/>
+      <w:r>
+        <w:t>presented</w:t>
+      </w:r>
+      <w:proofErr w:type="spellEnd"/>
+      <w:r>
+        <w:t xml:space="preserve"> in [</w:t>
+      </w:r>
+      <w:r>
+        <w:rPr>
+          <w:highlight w:val="yellow"/>
+        </w:rPr>
+        <w:t>CITAR HOM</w:t>
+      </w:r>
+      <w:r>
+        <w:t xml:space="preserve">] has </w:t>
+      </w:r>
+      <w:proofErr w:type="spellStart"/>
+      <w:r>
+        <w:t>recently</w:t>
+      </w:r>
+      <w:proofErr w:type="spellEnd"/>
+      <w:r>
+        <w:t xml:space="preserve"> </w:t>
+      </w:r>
+      <w:proofErr w:type="spellStart"/>
+      <w:r>
+        <w:t>been</w:t>
+      </w:r>
+      <w:proofErr w:type="spellEnd"/>
+      <w:r>
+        <w:t xml:space="preserve"> </w:t>
+      </w:r>
+      <w:proofErr w:type="spellStart"/>
+      <w:r>
+        <w:t>adapted</w:t>
+      </w:r>
+      <w:proofErr w:type="spellEnd"/>
+      <w:r>
+        <w:t xml:space="preserve"> </w:t>
+      </w:r>
+      <w:proofErr w:type="spellStart"/>
+      <w:r>
+        <w:t>to</w:t>
+      </w:r>
+      <w:proofErr w:type="spellEnd"/>
+      <w:r>
+        <w:t xml:space="preserve"> </w:t>
+      </w:r>
+      <w:proofErr w:type="spellStart"/>
+      <w:r>
+        <w:t>take</w:t>
+      </w:r>
+      <w:proofErr w:type="spellEnd"/>
+      <w:r>
+        <w:rPr>
+          <w:lang w:val="en-US"/>
+        </w:rPr>
+        <w:t xml:space="preserve"> advantage of the present increase in multi core CPU architectures.</w:t>
+      </w:r>
+      <w:r>
+        <w:rPr>
+          <w:lang w:val="en-US"/>
+        </w:rPr>
+        <w:t xml:space="preserve"> The techniques presented in [</w:t>
+      </w:r>
+      <w:r>
+        <w:rPr>
+          <w:highlight w:val="yellow"/>
+          <w:lang w:val="en-US"/>
+        </w:rPr>
+        <w:t>PAPER_LEA Y PAPER_MATIAS</w:t>
+      </w:r>
+      <w:r>
+        <w:rPr>
+          <w:lang w:val="en-US"/>
+        </w:rPr>
+        <w:t>] developed a strategy for Software Occlusion Culling</w:t>
+      </w:r>
+    </w:p>
+    <w:p>
+      <w:pPr>
+        <w:pStyle w:val="Sinespaciado"/>
+        <w:rPr>
+          <w:lang w:val="en-US"/>
+        </w:rPr>
+      </w:pPr>
+    </w:p>
+    <w:p>
+      <w:pPr>
+        <w:pStyle w:val="Sinespaciado"/>
+        <w:rPr>
+          <w:lang w:val="en-US"/>
+        </w:rPr>
+      </w:pPr>
+      <w:r>
+        <w:rPr>
+          <w:highlight w:val="yellow"/>
+          <w:lang w:val="en-US"/>
+        </w:rPr>
+        <w:t xml:space="preserve">FALTA </w:t>
+      </w:r>
+      <w:proofErr w:type="spellStart"/>
+      <w:r>
+        <w:rPr>
+          <w:highlight w:val="yellow"/>
+          <w:lang w:val="en-US"/>
+        </w:rPr>
+        <w:t>hablar</w:t>
+      </w:r>
+      <w:proofErr w:type="spellEnd"/>
+      <w:r>
+        <w:rPr>
+          <w:highlight w:val="yellow"/>
+          <w:lang w:val="en-US"/>
+        </w:rPr>
+        <w:t xml:space="preserve"> de </w:t>
+      </w:r>
+      <w:r>
+        <w:rPr>
+          <w:highlight w:val="yellow"/>
+          <w:lang w:val="en-US"/>
+        </w:rPr>
+        <w:t>Patch Based Occlusion Culling</w:t>
+      </w:r>
+      <w:r>
+        <w:rPr>
+          <w:highlight w:val="yellow"/>
+          <w:lang w:val="en-US"/>
+        </w:rPr>
+        <w:t xml:space="preserve"> y </w:t>
+      </w:r>
+      <w:proofErr w:type="gramStart"/>
+      <w:r>
+        <w:rPr>
+          <w:highlight w:val="yellow"/>
+          <w:lang w:val="en-US"/>
+        </w:rPr>
+        <w:t>del</w:t>
+      </w:r>
+      <w:proofErr w:type="gramEnd"/>
+      <w:r>
+        <w:rPr>
+          <w:highlight w:val="yellow"/>
+          <w:lang w:val="en-US"/>
+        </w:rPr>
+        <w:t xml:space="preserve"> </w:t>
+      </w:r>
+      <w:proofErr w:type="spellStart"/>
+      <w:r>
+        <w:rPr>
+          <w:highlight w:val="yellow"/>
+          <w:lang w:val="en-US"/>
+        </w:rPr>
+        <w:t>otro</w:t>
+      </w:r>
+      <w:proofErr w:type="spellEnd"/>
+      <w:r>
+        <w:rPr>
+          <w:highlight w:val="yellow"/>
+          <w:lang w:val="en-US"/>
+        </w:rPr>
+        <w:t xml:space="preserve"> paper similar</w:t>
+      </w:r>
+      <w:r>
+        <w:rPr>
+          <w:highlight w:val="yellow"/>
+          <w:lang w:val="en-US"/>
+        </w:rPr>
+        <w:t>.</w:t>
+      </w:r>
+    </w:p>
+    <w:p>
+      <w:pPr>
+        <w:pStyle w:val="Sinespaciado"/>
+        <w:rPr>
+          <w:lang w:val="en-US"/>
+        </w:rPr>
+      </w:pPr>
+      <w:proofErr w:type="spellStart"/>
+      <w:r>
+        <w:rPr>
+          <w:highlight w:val="yellow"/>
+          <w:lang w:val="en-US"/>
+        </w:rPr>
+        <w:t>Quizás</w:t>
+      </w:r>
+      <w:proofErr w:type="spellEnd"/>
+      <w:r>
+        <w:rPr>
+          <w:highlight w:val="yellow"/>
+          <w:lang w:val="en-US"/>
+        </w:rPr>
+        <w:t xml:space="preserve"> </w:t>
+      </w:r>
+      <w:proofErr w:type="spellStart"/>
+      <w:r>
+        <w:rPr>
+          <w:highlight w:val="yellow"/>
+          <w:lang w:val="en-US"/>
+        </w:rPr>
+        <w:t>también</w:t>
+      </w:r>
+      <w:proofErr w:type="spellEnd"/>
+      <w:r>
+        <w:rPr>
+          <w:highlight w:val="yellow"/>
+          <w:lang w:val="en-US"/>
+        </w:rPr>
+        <w:t xml:space="preserve"> </w:t>
+      </w:r>
+      <w:proofErr w:type="gramStart"/>
+      <w:r>
+        <w:rPr>
+          <w:highlight w:val="yellow"/>
+          <w:lang w:val="en-US"/>
+        </w:rPr>
+        <w:t>del</w:t>
+      </w:r>
+      <w:proofErr w:type="gramEnd"/>
+      <w:r>
+        <w:rPr>
+          <w:highlight w:val="yellow"/>
+          <w:lang w:val="en-US"/>
+        </w:rPr>
+        <w:t xml:space="preserve"> blog de Nick </w:t>
+      </w:r>
+      <w:proofErr w:type="spellStart"/>
+      <w:r>
+        <w:rPr>
+          <w:highlight w:val="yellow"/>
+          <w:lang w:val="en-US"/>
+        </w:rPr>
+        <w:t>darnell</w:t>
+      </w:r>
+      <w:proofErr w:type="spellEnd"/>
+      <w:r>
+        <w:rPr>
+          <w:highlight w:val="yellow"/>
+          <w:lang w:val="en-US"/>
+        </w:rPr>
+        <w:t>.</w:t>
+      </w:r>
+    </w:p>
+    <w:p>
+      <w:pPr>
+        <w:pStyle w:val="Sinespaciado"/>
+        <w:rPr>
+          <w:lang w:val="en-US"/>
+        </w:rPr>
+      </w:pPr>
+    </w:p>
+    <w:p>
+      <w:pPr>
+        <w:pStyle w:val="Sinespaciado"/>
+        <w:rPr>
+          <w:lang w:val="en-US"/>
+        </w:rPr>
+      </w:pPr>
+    </w:p>
+    <w:p>
+      <w:pPr>
+        <w:pStyle w:val="Sinespaciado"/>
+        <w:rPr>
+          <w:lang w:val="en-US"/>
+        </w:rPr>
+      </w:pPr>
+    </w:p>
+    <w:p>
+      <w:pPr>
+        <w:pStyle w:val="Sinespaciado"/>
+        <w:rPr>
+          <w:lang w:val="en-US" w:eastAsia="es-ES"/>
+        </w:rPr>
+      </w:pPr>
+    </w:p>
+    <w:p>
+      <w:pPr>
+        <w:rPr>
+          <w:lang w:val="en-US"/>
+        </w:rPr>
+      </w:pPr>
+    </w:p>
+    <w:p>
+      <w:pPr>
+        <w:jc w:val="both"/>
+        <w:rPr>
+          <w:lang w:val="en-US" w:eastAsia="es-ES"/>
+        </w:rPr>
+      </w:pPr>
+    </w:p>
+    <w:p>
+      <w:pPr>
+        <w:rPr>
+          <w:lang w:val="en-US" w:eastAsia="es-ES"/>
+        </w:rPr>
+      </w:pPr>
+    </w:p>
+    <w:p>
+      <w:pPr>
+        <w:rPr>
+          <w:lang w:val="en-US" w:eastAsia="es-ES"/>
+        </w:rPr>
+      </w:pPr>
+    </w:p>
+    <w:p>
+      <w:pPr>
+        <w:rPr>
+          <w:lang w:val="en-US" w:eastAsia="es-ES"/>
+        </w:rPr>
+      </w:pPr>
+    </w:p>
+    <w:p>
+      <w:pPr>
+        <w:rPr>
+          <w:lang w:val="en-US" w:eastAsia="es-ES"/>
+        </w:rPr>
+      </w:pPr>
+    </w:p>
+    <w:p>
+      <w:pPr>
+        <w:rPr>
+          <w:lang w:val="en-US" w:eastAsia="es-ES"/>
+        </w:rPr>
+      </w:pPr>
+    </w:p>
+    <w:p>
+      <w:pPr>
+        <w:rPr>
+          <w:lang w:val="en-US" w:eastAsia="es-ES"/>
+        </w:rPr>
+      </w:pPr>
     </w:p>
     <w:p>
       <w:pPr>
@@ -618,6 +1642,243 @@
     </w:sectPr>
   </w:body>
 </w:document>
+</file>
+
+<file path=word/numbering.xml><?xml version="1.0" encoding="utf-8"?>
+<w:numbering xmlns:wpc="http://schemas.microsoft.com/office/word/2010/wordprocessingCanvas" xmlns:mc="http://schemas.openxmlformats.org/markup-compatibility/2006" xmlns:o="urn:schemas-microsoft-com:office:office" xmlns:r="http://schemas.openxmlformats.org/officeDocument/2006/relationships" xmlns:m="http://schemas.openxmlformats.org/officeDocument/2006/math" xmlns:v="urn:schemas-microsoft-com:vml" xmlns:wp14="http://schemas.microsoft.com/office/word/2010/wordprocessingDrawing" xmlns:wp="http://schemas.openxmlformats.org/drawingml/2006/wordprocessingDrawing" xmlns:w10="urn:schemas-microsoft-com:office:word" xmlns:w="http://schemas.openxmlformats.org/wordprocessingml/2006/main" xmlns:w14="http://schemas.microsoft.com/office/word/2010/wordml" xmlns:wpg="http://schemas.microsoft.com/office/word/2010/wordprocessingGroup" xmlns:wpi="http://schemas.microsoft.com/office/word/2010/wordprocessingInk" xmlns:wne="http://schemas.microsoft.com/office/word/2006/wordml" xmlns:wps="http://schemas.microsoft.com/office/word/2010/wordprocessingShape" mc:Ignorable="w14 wp14">
+  <w:abstractNum w:abstractNumId="0">
+    <w:nsid w:val="14AF3CEC"/>
+    <w:multiLevelType w:val="hybridMultilevel"/>
+    <w:tmpl w:val="A7EECF3A"/>
+    <w:lvl w:ilvl="0" w:tplc="2C0A0001">
+      <w:start w:val="1"/>
+      <w:numFmt w:val="bullet"/>
+      <w:lvlText w:val=""/>
+      <w:lvlJc w:val="left"/>
+      <w:pPr>
+        <w:ind w:left="720" w:hanging="360"/>
+      </w:pPr>
+      <w:rPr>
+        <w:rFonts w:ascii="Symbol" w:hAnsi="Symbol" w:hint="default"/>
+      </w:rPr>
+    </w:lvl>
+    <w:lvl w:ilvl="1" w:tplc="2C0A0003" w:tentative="1">
+      <w:start w:val="1"/>
+      <w:numFmt w:val="bullet"/>
+      <w:lvlText w:val="o"/>
+      <w:lvlJc w:val="left"/>
+      <w:pPr>
+        <w:ind w:left="1440" w:hanging="360"/>
+      </w:pPr>
+      <w:rPr>
+        <w:rFonts w:ascii="Courier New" w:hAnsi="Courier New" w:cs="Courier New" w:hint="default"/>
+      </w:rPr>
+    </w:lvl>
+    <w:lvl w:ilvl="2" w:tplc="2C0A0005" w:tentative="1">
+      <w:start w:val="1"/>
+      <w:numFmt w:val="bullet"/>
+      <w:lvlText w:val=""/>
+      <w:lvlJc w:val="left"/>
+      <w:pPr>
+        <w:ind w:left="2160" w:hanging="360"/>
+      </w:pPr>
+      <w:rPr>
+        <w:rFonts w:ascii="Wingdings" w:hAnsi="Wingdings" w:hint="default"/>
+      </w:rPr>
+    </w:lvl>
+    <w:lvl w:ilvl="3" w:tplc="2C0A0001" w:tentative="1">
+      <w:start w:val="1"/>
+      <w:numFmt w:val="bullet"/>
+      <w:lvlText w:val=""/>
+      <w:lvlJc w:val="left"/>
+      <w:pPr>
+        <w:ind w:left="2880" w:hanging="360"/>
+      </w:pPr>
+      <w:rPr>
+        <w:rFonts w:ascii="Symbol" w:hAnsi="Symbol" w:hint="default"/>
+      </w:rPr>
+    </w:lvl>
+    <w:lvl w:ilvl="4" w:tplc="2C0A0003" w:tentative="1">
+      <w:start w:val="1"/>
+      <w:numFmt w:val="bullet"/>
+      <w:lvlText w:val="o"/>
+      <w:lvlJc w:val="left"/>
+      <w:pPr>
+        <w:ind w:left="3600" w:hanging="360"/>
+      </w:pPr>
+      <w:rPr>
+        <w:rFonts w:ascii="Courier New" w:hAnsi="Courier New" w:cs="Courier New" w:hint="default"/>
+      </w:rPr>
+    </w:lvl>
+    <w:lvl w:ilvl="5" w:tplc="2C0A0005" w:tentative="1">
+      <w:start w:val="1"/>
+      <w:numFmt w:val="bullet"/>
+      <w:lvlText w:val=""/>
+      <w:lvlJc w:val="left"/>
+      <w:pPr>
+        <w:ind w:left="4320" w:hanging="360"/>
+      </w:pPr>
+      <w:rPr>
+        <w:rFonts w:ascii="Wingdings" w:hAnsi="Wingdings" w:hint="default"/>
+      </w:rPr>
+    </w:lvl>
+    <w:lvl w:ilvl="6" w:tplc="2C0A0001" w:tentative="1">
+      <w:start w:val="1"/>
+      <w:numFmt w:val="bullet"/>
+      <w:lvlText w:val=""/>
+      <w:lvlJc w:val="left"/>
+      <w:pPr>
+        <w:ind w:left="5040" w:hanging="360"/>
+      </w:pPr>
+      <w:rPr>
+        <w:rFonts w:ascii="Symbol" w:hAnsi="Symbol" w:hint="default"/>
+      </w:rPr>
+    </w:lvl>
+    <w:lvl w:ilvl="7" w:tplc="2C0A0003" w:tentative="1">
+      <w:start w:val="1"/>
+      <w:numFmt w:val="bullet"/>
+      <w:lvlText w:val="o"/>
+      <w:lvlJc w:val="left"/>
+      <w:pPr>
+        <w:ind w:left="5760" w:hanging="360"/>
+      </w:pPr>
+      <w:rPr>
+        <w:rFonts w:ascii="Courier New" w:hAnsi="Courier New" w:cs="Courier New" w:hint="default"/>
+      </w:rPr>
+    </w:lvl>
+    <w:lvl w:ilvl="8" w:tplc="2C0A0005" w:tentative="1">
+      <w:start w:val="1"/>
+      <w:numFmt w:val="bullet"/>
+      <w:lvlText w:val=""/>
+      <w:lvlJc w:val="left"/>
+      <w:pPr>
+        <w:ind w:left="6480" w:hanging="360"/>
+      </w:pPr>
+      <w:rPr>
+        <w:rFonts w:ascii="Wingdings" w:hAnsi="Wingdings" w:hint="default"/>
+      </w:rPr>
+    </w:lvl>
+  </w:abstractNum>
+  <w:abstractNum w:abstractNumId="1">
+    <w:nsid w:val="671150A3"/>
+    <w:multiLevelType w:val="hybridMultilevel"/>
+    <w:tmpl w:val="3D64906C"/>
+    <w:lvl w:ilvl="0" w:tplc="2C0A0001">
+      <w:start w:val="1"/>
+      <w:numFmt w:val="bullet"/>
+      <w:lvlText w:val=""/>
+      <w:lvlJc w:val="left"/>
+      <w:pPr>
+        <w:ind w:left="1429" w:hanging="360"/>
+      </w:pPr>
+      <w:rPr>
+        <w:rFonts w:ascii="Symbol" w:hAnsi="Symbol" w:hint="default"/>
+      </w:rPr>
+    </w:lvl>
+    <w:lvl w:ilvl="1" w:tplc="2C0A0003">
+      <w:start w:val="1"/>
+      <w:numFmt w:val="bullet"/>
+      <w:lvlText w:val="o"/>
+      <w:lvlJc w:val="left"/>
+      <w:pPr>
+        <w:ind w:left="2149" w:hanging="360"/>
+      </w:pPr>
+      <w:rPr>
+        <w:rFonts w:ascii="Courier New" w:hAnsi="Courier New" w:cs="Courier New" w:hint="default"/>
+      </w:rPr>
+    </w:lvl>
+    <w:lvl w:ilvl="2" w:tplc="2C0A0005" w:tentative="1">
+      <w:start w:val="1"/>
+      <w:numFmt w:val="bullet"/>
+      <w:lvlText w:val=""/>
+      <w:lvlJc w:val="left"/>
+      <w:pPr>
+        <w:ind w:left="2869" w:hanging="360"/>
+      </w:pPr>
+      <w:rPr>
+        <w:rFonts w:ascii="Wingdings" w:hAnsi="Wingdings" w:hint="default"/>
+      </w:rPr>
+    </w:lvl>
+    <w:lvl w:ilvl="3" w:tplc="2C0A0001" w:tentative="1">
+      <w:start w:val="1"/>
+      <w:numFmt w:val="bullet"/>
+      <w:lvlText w:val=""/>
+      <w:lvlJc w:val="left"/>
+      <w:pPr>
+        <w:ind w:left="3589" w:hanging="360"/>
+      </w:pPr>
+      <w:rPr>
+        <w:rFonts w:ascii="Symbol" w:hAnsi="Symbol" w:hint="default"/>
+      </w:rPr>
+    </w:lvl>
+    <w:lvl w:ilvl="4" w:tplc="2C0A0003" w:tentative="1">
+      <w:start w:val="1"/>
+      <w:numFmt w:val="bullet"/>
+      <w:lvlText w:val="o"/>
+      <w:lvlJc w:val="left"/>
+      <w:pPr>
+        <w:ind w:left="4309" w:hanging="360"/>
+      </w:pPr>
+      <w:rPr>
+        <w:rFonts w:ascii="Courier New" w:hAnsi="Courier New" w:cs="Courier New" w:hint="default"/>
+      </w:rPr>
+    </w:lvl>
+    <w:lvl w:ilvl="5" w:tplc="2C0A0005" w:tentative="1">
+      <w:start w:val="1"/>
+      <w:numFmt w:val="bullet"/>
+      <w:lvlText w:val=""/>
+      <w:lvlJc w:val="left"/>
+      <w:pPr>
+        <w:ind w:left="5029" w:hanging="360"/>
+      </w:pPr>
+      <w:rPr>
+        <w:rFonts w:ascii="Wingdings" w:hAnsi="Wingdings" w:hint="default"/>
+      </w:rPr>
+    </w:lvl>
+    <w:lvl w:ilvl="6" w:tplc="2C0A0001" w:tentative="1">
+      <w:start w:val="1"/>
+      <w:numFmt w:val="bullet"/>
+      <w:lvlText w:val=""/>
+      <w:lvlJc w:val="left"/>
+      <w:pPr>
+        <w:ind w:left="5749" w:hanging="360"/>
+      </w:pPr>
+      <w:rPr>
+        <w:rFonts w:ascii="Symbol" w:hAnsi="Symbol" w:hint="default"/>
+      </w:rPr>
+    </w:lvl>
+    <w:lvl w:ilvl="7" w:tplc="2C0A0003" w:tentative="1">
+      <w:start w:val="1"/>
+      <w:numFmt w:val="bullet"/>
+      <w:lvlText w:val="o"/>
+      <w:lvlJc w:val="left"/>
+      <w:pPr>
+        <w:ind w:left="6469" w:hanging="360"/>
+      </w:pPr>
+      <w:rPr>
+        <w:rFonts w:ascii="Courier New" w:hAnsi="Courier New" w:cs="Courier New" w:hint="default"/>
+      </w:rPr>
+    </w:lvl>
+    <w:lvl w:ilvl="8" w:tplc="2C0A0005" w:tentative="1">
+      <w:start w:val="1"/>
+      <w:numFmt w:val="bullet"/>
+      <w:lvlText w:val=""/>
+      <w:lvlJc w:val="left"/>
+      <w:pPr>
+        <w:ind w:left="7189" w:hanging="360"/>
+      </w:pPr>
+      <w:rPr>
+        <w:rFonts w:ascii="Wingdings" w:hAnsi="Wingdings" w:hint="default"/>
+      </w:rPr>
+    </w:lvl>
+  </w:abstractNum>
+  <w:num w:numId="1">
+    <w:abstractNumId w:val="0"/>
+  </w:num>
+  <w:num w:numId="2">
+    <w:abstractNumId w:val="1"/>
+  </w:num>
+</w:numbering>
 </file>
 
 <file path=word/styles.xml><?xml version="1.0" encoding="utf-8"?>
@@ -780,6 +2041,29 @@
     <w:name w:val="Normal"/>
     <w:qFormat/>
   </w:style>
+  <w:style w:type="paragraph" w:styleId="Ttulo1">
+    <w:name w:val="heading 1"/>
+    <w:basedOn w:val="Normal"/>
+    <w:next w:val="Normal"/>
+    <w:link w:val="Ttulo1Car"/>
+    <w:uiPriority w:val="9"/>
+    <w:qFormat/>
+    <w:rsid w:val="00907174"/>
+    <w:pPr>
+      <w:keepNext/>
+      <w:keepLines/>
+      <w:spacing w:before="480" w:after="0"/>
+      <w:outlineLvl w:val="0"/>
+    </w:pPr>
+    <w:rPr>
+      <w:rFonts w:asciiTheme="majorHAnsi" w:eastAsiaTheme="majorEastAsia" w:hAnsiTheme="majorHAnsi" w:cstheme="majorBidi"/>
+      <w:b/>
+      <w:bCs/>
+      <w:color w:val="365F91" w:themeColor="accent1" w:themeShade="BF"/>
+      <w:sz w:val="28"/>
+      <w:szCs w:val="28"/>
+    </w:rPr>
+  </w:style>
   <w:style w:type="paragraph" w:styleId="Ttulo2">
     <w:name w:val="heading 2"/>
     <w:basedOn w:val="Normal"/>
@@ -802,6 +2086,54 @@
       <w:color w:val="4F81BD" w:themeColor="accent1"/>
       <w:sz w:val="26"/>
       <w:szCs w:val="26"/>
+    </w:rPr>
+  </w:style>
+  <w:style w:type="paragraph" w:styleId="Ttulo3">
+    <w:name w:val="heading 3"/>
+    <w:basedOn w:val="Normal"/>
+    <w:next w:val="Normal"/>
+    <w:link w:val="Ttulo3Car"/>
+    <w:uiPriority w:val="9"/>
+    <w:semiHidden/>
+    <w:unhideWhenUsed/>
+    <w:qFormat/>
+    <w:rsid w:val="00907174"/>
+    <w:pPr>
+      <w:keepNext/>
+      <w:keepLines/>
+      <w:spacing w:before="200" w:after="0"/>
+      <w:outlineLvl w:val="2"/>
+    </w:pPr>
+    <w:rPr>
+      <w:rFonts w:asciiTheme="majorHAnsi" w:eastAsiaTheme="majorEastAsia" w:hAnsiTheme="majorHAnsi" w:cstheme="majorBidi"/>
+      <w:b/>
+      <w:bCs/>
+      <w:color w:val="4F81BD" w:themeColor="accent1"/>
+    </w:rPr>
+  </w:style>
+  <w:style w:type="paragraph" w:styleId="Ttulo4">
+    <w:name w:val="heading 4"/>
+    <w:basedOn w:val="Normal"/>
+    <w:next w:val="Normal"/>
+    <w:link w:val="Ttulo4Car"/>
+    <w:uiPriority w:val="9"/>
+    <w:semiHidden/>
+    <w:unhideWhenUsed/>
+    <w:qFormat/>
+    <w:rsid w:val="00907174"/>
+    <w:pPr>
+      <w:keepNext/>
+      <w:keepLines/>
+      <w:spacing w:before="200" w:after="0"/>
+      <w:outlineLvl w:val="3"/>
+    </w:pPr>
+    <w:rPr>
+      <w:rFonts w:asciiTheme="majorHAnsi" w:eastAsiaTheme="majorEastAsia" w:hAnsiTheme="majorHAnsi" w:cstheme="majorBidi"/>
+      <w:b/>
+      <w:bCs/>
+      <w:i/>
+      <w:iCs/>
+      <w:color w:val="4F81BD" w:themeColor="accent1"/>
     </w:rPr>
   </w:style>
   <w:style w:type="character" w:default="1" w:styleId="Fuentedeprrafopredeter">
@@ -892,6 +2224,78 @@
       <w:sz w:val="16"/>
       <w:szCs w:val="16"/>
     </w:rPr>
+  </w:style>
+  <w:style w:type="character" w:customStyle="1" w:styleId="Ttulo4Car">
+    <w:name w:val="Título 4 Car"/>
+    <w:basedOn w:val="Fuentedeprrafopredeter"/>
+    <w:link w:val="Ttulo4"/>
+    <w:uiPriority w:val="9"/>
+    <w:semiHidden/>
+    <w:rsid w:val="00907174"/>
+    <w:rPr>
+      <w:rFonts w:asciiTheme="majorHAnsi" w:eastAsiaTheme="majorEastAsia" w:hAnsiTheme="majorHAnsi" w:cstheme="majorBidi"/>
+      <w:b/>
+      <w:bCs/>
+      <w:i/>
+      <w:iCs/>
+      <w:color w:val="4F81BD" w:themeColor="accent1"/>
+    </w:rPr>
+  </w:style>
+  <w:style w:type="paragraph" w:styleId="Prrafodelista">
+    <w:name w:val="List Paragraph"/>
+    <w:basedOn w:val="Normal"/>
+    <w:uiPriority w:val="34"/>
+    <w:qFormat/>
+    <w:rsid w:val="00907174"/>
+    <w:pPr>
+      <w:spacing w:after="0" w:line="240" w:lineRule="auto"/>
+      <w:ind w:left="720"/>
+      <w:contextualSpacing/>
+    </w:pPr>
+    <w:rPr>
+      <w:rFonts w:ascii="Arial" w:eastAsia="Calibri" w:hAnsi="Arial" w:cs="Times New Roman"/>
+      <w:sz w:val="20"/>
+      <w:szCs w:val="20"/>
+      <w:lang w:val="es-AR" w:eastAsia="es-AR"/>
+    </w:rPr>
+  </w:style>
+  <w:style w:type="character" w:customStyle="1" w:styleId="Ttulo3Car">
+    <w:name w:val="Título 3 Car"/>
+    <w:basedOn w:val="Fuentedeprrafopredeter"/>
+    <w:link w:val="Ttulo3"/>
+    <w:uiPriority w:val="9"/>
+    <w:semiHidden/>
+    <w:rsid w:val="00907174"/>
+    <w:rPr>
+      <w:rFonts w:asciiTheme="majorHAnsi" w:eastAsiaTheme="majorEastAsia" w:hAnsiTheme="majorHAnsi" w:cstheme="majorBidi"/>
+      <w:b/>
+      <w:bCs/>
+      <w:color w:val="4F81BD" w:themeColor="accent1"/>
+    </w:rPr>
+  </w:style>
+  <w:style w:type="character" w:customStyle="1" w:styleId="Ttulo1Car">
+    <w:name w:val="Título 1 Car"/>
+    <w:basedOn w:val="Fuentedeprrafopredeter"/>
+    <w:link w:val="Ttulo1"/>
+    <w:uiPriority w:val="9"/>
+    <w:rsid w:val="00907174"/>
+    <w:rPr>
+      <w:rFonts w:asciiTheme="majorHAnsi" w:eastAsiaTheme="majorEastAsia" w:hAnsiTheme="majorHAnsi" w:cstheme="majorBidi"/>
+      <w:b/>
+      <w:bCs/>
+      <w:color w:val="365F91" w:themeColor="accent1" w:themeShade="BF"/>
+      <w:sz w:val="28"/>
+      <w:szCs w:val="28"/>
+    </w:rPr>
+  </w:style>
+  <w:style w:type="paragraph" w:styleId="Sinespaciado">
+    <w:name w:val="No Spacing"/>
+    <w:uiPriority w:val="1"/>
+    <w:qFormat/>
+    <w:rsid w:val="00907174"/>
+    <w:pPr>
+      <w:spacing w:after="0" w:line="240" w:lineRule="auto"/>
+    </w:pPr>
   </w:style>
 </w:styles>
 </file>
@@ -1056,6 +2460,29 @@
     <w:name w:val="Normal"/>
     <w:qFormat/>
   </w:style>
+  <w:style w:type="paragraph" w:styleId="Ttulo1">
+    <w:name w:val="heading 1"/>
+    <w:basedOn w:val="Normal"/>
+    <w:next w:val="Normal"/>
+    <w:link w:val="Ttulo1Car"/>
+    <w:uiPriority w:val="9"/>
+    <w:qFormat/>
+    <w:rsid w:val="00907174"/>
+    <w:pPr>
+      <w:keepNext/>
+      <w:keepLines/>
+      <w:spacing w:before="480" w:after="0"/>
+      <w:outlineLvl w:val="0"/>
+    </w:pPr>
+    <w:rPr>
+      <w:rFonts w:asciiTheme="majorHAnsi" w:eastAsiaTheme="majorEastAsia" w:hAnsiTheme="majorHAnsi" w:cstheme="majorBidi"/>
+      <w:b/>
+      <w:bCs/>
+      <w:color w:val="365F91" w:themeColor="accent1" w:themeShade="BF"/>
+      <w:sz w:val="28"/>
+      <w:szCs w:val="28"/>
+    </w:rPr>
+  </w:style>
   <w:style w:type="paragraph" w:styleId="Ttulo2">
     <w:name w:val="heading 2"/>
     <w:basedOn w:val="Normal"/>
@@ -1078,6 +2505,54 @@
       <w:color w:val="4F81BD" w:themeColor="accent1"/>
       <w:sz w:val="26"/>
       <w:szCs w:val="26"/>
+    </w:rPr>
+  </w:style>
+  <w:style w:type="paragraph" w:styleId="Ttulo3">
+    <w:name w:val="heading 3"/>
+    <w:basedOn w:val="Normal"/>
+    <w:next w:val="Normal"/>
+    <w:link w:val="Ttulo3Car"/>
+    <w:uiPriority w:val="9"/>
+    <w:semiHidden/>
+    <w:unhideWhenUsed/>
+    <w:qFormat/>
+    <w:rsid w:val="00907174"/>
+    <w:pPr>
+      <w:keepNext/>
+      <w:keepLines/>
+      <w:spacing w:before="200" w:after="0"/>
+      <w:outlineLvl w:val="2"/>
+    </w:pPr>
+    <w:rPr>
+      <w:rFonts w:asciiTheme="majorHAnsi" w:eastAsiaTheme="majorEastAsia" w:hAnsiTheme="majorHAnsi" w:cstheme="majorBidi"/>
+      <w:b/>
+      <w:bCs/>
+      <w:color w:val="4F81BD" w:themeColor="accent1"/>
+    </w:rPr>
+  </w:style>
+  <w:style w:type="paragraph" w:styleId="Ttulo4">
+    <w:name w:val="heading 4"/>
+    <w:basedOn w:val="Normal"/>
+    <w:next w:val="Normal"/>
+    <w:link w:val="Ttulo4Car"/>
+    <w:uiPriority w:val="9"/>
+    <w:semiHidden/>
+    <w:unhideWhenUsed/>
+    <w:qFormat/>
+    <w:rsid w:val="00907174"/>
+    <w:pPr>
+      <w:keepNext/>
+      <w:keepLines/>
+      <w:spacing w:before="200" w:after="0"/>
+      <w:outlineLvl w:val="3"/>
+    </w:pPr>
+    <w:rPr>
+      <w:rFonts w:asciiTheme="majorHAnsi" w:eastAsiaTheme="majorEastAsia" w:hAnsiTheme="majorHAnsi" w:cstheme="majorBidi"/>
+      <w:b/>
+      <w:bCs/>
+      <w:i/>
+      <w:iCs/>
+      <w:color w:val="4F81BD" w:themeColor="accent1"/>
     </w:rPr>
   </w:style>
   <w:style w:type="character" w:default="1" w:styleId="Fuentedeprrafopredeter">
@@ -1169,6 +2644,78 @@
       <w:szCs w:val="16"/>
     </w:rPr>
   </w:style>
+  <w:style w:type="character" w:customStyle="1" w:styleId="Ttulo4Car">
+    <w:name w:val="Título 4 Car"/>
+    <w:basedOn w:val="Fuentedeprrafopredeter"/>
+    <w:link w:val="Ttulo4"/>
+    <w:uiPriority w:val="9"/>
+    <w:semiHidden/>
+    <w:rsid w:val="00907174"/>
+    <w:rPr>
+      <w:rFonts w:asciiTheme="majorHAnsi" w:eastAsiaTheme="majorEastAsia" w:hAnsiTheme="majorHAnsi" w:cstheme="majorBidi"/>
+      <w:b/>
+      <w:bCs/>
+      <w:i/>
+      <w:iCs/>
+      <w:color w:val="4F81BD" w:themeColor="accent1"/>
+    </w:rPr>
+  </w:style>
+  <w:style w:type="paragraph" w:styleId="Prrafodelista">
+    <w:name w:val="List Paragraph"/>
+    <w:basedOn w:val="Normal"/>
+    <w:uiPriority w:val="34"/>
+    <w:qFormat/>
+    <w:rsid w:val="00907174"/>
+    <w:pPr>
+      <w:spacing w:after="0" w:line="240" w:lineRule="auto"/>
+      <w:ind w:left="720"/>
+      <w:contextualSpacing/>
+    </w:pPr>
+    <w:rPr>
+      <w:rFonts w:ascii="Arial" w:eastAsia="Calibri" w:hAnsi="Arial" w:cs="Times New Roman"/>
+      <w:sz w:val="20"/>
+      <w:szCs w:val="20"/>
+      <w:lang w:val="es-AR" w:eastAsia="es-AR"/>
+    </w:rPr>
+  </w:style>
+  <w:style w:type="character" w:customStyle="1" w:styleId="Ttulo3Car">
+    <w:name w:val="Título 3 Car"/>
+    <w:basedOn w:val="Fuentedeprrafopredeter"/>
+    <w:link w:val="Ttulo3"/>
+    <w:uiPriority w:val="9"/>
+    <w:semiHidden/>
+    <w:rsid w:val="00907174"/>
+    <w:rPr>
+      <w:rFonts w:asciiTheme="majorHAnsi" w:eastAsiaTheme="majorEastAsia" w:hAnsiTheme="majorHAnsi" w:cstheme="majorBidi"/>
+      <w:b/>
+      <w:bCs/>
+      <w:color w:val="4F81BD" w:themeColor="accent1"/>
+    </w:rPr>
+  </w:style>
+  <w:style w:type="character" w:customStyle="1" w:styleId="Ttulo1Car">
+    <w:name w:val="Título 1 Car"/>
+    <w:basedOn w:val="Fuentedeprrafopredeter"/>
+    <w:link w:val="Ttulo1"/>
+    <w:uiPriority w:val="9"/>
+    <w:rsid w:val="00907174"/>
+    <w:rPr>
+      <w:rFonts w:asciiTheme="majorHAnsi" w:eastAsiaTheme="majorEastAsia" w:hAnsiTheme="majorHAnsi" w:cstheme="majorBidi"/>
+      <w:b/>
+      <w:bCs/>
+      <w:color w:val="365F91" w:themeColor="accent1" w:themeShade="BF"/>
+      <w:sz w:val="28"/>
+      <w:szCs w:val="28"/>
+    </w:rPr>
+  </w:style>
+  <w:style w:type="paragraph" w:styleId="Sinespaciado">
+    <w:name w:val="No Spacing"/>
+    <w:uiPriority w:val="1"/>
+    <w:qFormat/>
+    <w:rsid w:val="00907174"/>
+    <w:pPr>
+      <w:spacing w:after="0" w:line="240" w:lineRule="auto"/>
+    </w:pPr>
+  </w:style>
 </w:styles>
 </file>
 
@@ -1474,11 +3021,11 @@
         </c:dLbls>
         <c:marker val="1"/>
         <c:smooth val="0"/>
-        <c:axId val="63157760"/>
-        <c:axId val="64238336"/>
+        <c:axId val="100047872"/>
+        <c:axId val="100061952"/>
       </c:lineChart>
       <c:catAx>
-        <c:axId val="63157760"/>
+        <c:axId val="100047872"/>
         <c:scaling>
           <c:orientation val="minMax"/>
         </c:scaling>
@@ -1488,7 +3035,7 @@
         <c:majorTickMark val="none"/>
         <c:minorTickMark val="none"/>
         <c:tickLblPos val="nextTo"/>
-        <c:crossAx val="64238336"/>
+        <c:crossAx val="100061952"/>
         <c:crosses val="autoZero"/>
         <c:auto val="1"/>
         <c:lblAlgn val="ctr"/>
@@ -1496,7 +3043,7 @@
         <c:noMultiLvlLbl val="0"/>
       </c:catAx>
       <c:valAx>
-        <c:axId val="64238336"/>
+        <c:axId val="100061952"/>
         <c:scaling>
           <c:orientation val="minMax"/>
           <c:min val="20"/>
@@ -1526,7 +3073,7 @@
         <c:majorTickMark val="none"/>
         <c:minorTickMark val="none"/>
         <c:tickLblPos val="nextTo"/>
-        <c:crossAx val="63157760"/>
+        <c:crossAx val="100047872"/>
         <c:crosses val="autoZero"/>
         <c:crossBetween val="between"/>
         <c:majorUnit val="5"/>
@@ -1849,11 +3396,11 @@
         </c:dLbls>
         <c:marker val="1"/>
         <c:smooth val="0"/>
-        <c:axId val="174622592"/>
-        <c:axId val="174624128"/>
+        <c:axId val="118732672"/>
+        <c:axId val="118734208"/>
       </c:lineChart>
       <c:catAx>
-        <c:axId val="174622592"/>
+        <c:axId val="118732672"/>
         <c:scaling>
           <c:orientation val="minMax"/>
         </c:scaling>
@@ -1863,7 +3410,7 @@
         <c:majorTickMark val="none"/>
         <c:minorTickMark val="none"/>
         <c:tickLblPos val="nextTo"/>
-        <c:crossAx val="174624128"/>
+        <c:crossAx val="118734208"/>
         <c:crosses val="autoZero"/>
         <c:auto val="1"/>
         <c:lblAlgn val="ctr"/>
@@ -1871,7 +3418,7 @@
         <c:noMultiLvlLbl val="0"/>
       </c:catAx>
       <c:valAx>
-        <c:axId val="174624128"/>
+        <c:axId val="118734208"/>
         <c:scaling>
           <c:orientation val="minMax"/>
         </c:scaling>
@@ -1900,7 +3447,7 @@
         <c:majorTickMark val="none"/>
         <c:minorTickMark val="none"/>
         <c:tickLblPos val="nextTo"/>
-        <c:crossAx val="174622592"/>
+        <c:crossAx val="118732672"/>
         <c:crosses val="autoZero"/>
         <c:crossBetween val="between"/>
         <c:minorUnit val="2"/>

</xml_diff>